<commit_message>
Adicionando links de acessos a documentação do projeto
</commit_message>
<xml_diff>
--- a/Documentos/Documentação.docx
+++ b/Documentos/Documentação.docx
@@ -98,16 +98,14 @@
     <w:p>
       <w:pPr>
         <w:rPr>
-          <w:sz w:val="32"/>
-          <w:szCs w:val="32"/>
-        </w:rPr>
-      </w:pPr>
-      <w:r>
-        <w:rPr>
-          <w:b/>
-          <w:bCs/>
-          <w:sz w:val="32"/>
-          <w:szCs w:val="32"/>
+          <w:sz w:val="28"/>
+          <w:szCs w:val="28"/>
+        </w:rPr>
+      </w:pPr>
+      <w:r>
+        <w:rPr>
+          <w:sz w:val="28"/>
+          <w:szCs w:val="28"/>
         </w:rPr>
         <w:t>Desenvolvedor(a)</w:t>
       </w:r>
@@ -532,6 +530,237 @@
         </w:rPr>
         <w:t>Eu como desenvolvedor gostaria de relatórios que contivessem dados de uso e desempenho</w:t>
       </w:r>
+    </w:p>
+    <w:p>
+      <w:pPr>
+        <w:rPr>
+          <w:b/>
+          <w:bCs/>
+          <w:sz w:val="28"/>
+          <w:szCs w:val="28"/>
+        </w:rPr>
+      </w:pPr>
+      <w:r>
+        <w:rPr>
+          <w:b/>
+          <w:bCs/>
+          <w:sz w:val="28"/>
+          <w:szCs w:val="28"/>
+        </w:rPr>
+        <w:lastRenderedPageBreak/>
+        <w:t>LINKS</w:t>
+      </w:r>
+    </w:p>
+    <w:p>
+      <w:pPr>
+        <w:rPr>
+          <w:sz w:val="28"/>
+          <w:szCs w:val="28"/>
+        </w:rPr>
+      </w:pPr>
+      <w:r>
+        <w:rPr>
+          <w:sz w:val="28"/>
+          <w:szCs w:val="28"/>
+        </w:rPr>
+        <w:t>Protótipos:</w:t>
+      </w:r>
+      <w:r>
+        <w:t xml:space="preserve"> </w:t>
+      </w:r>
+      <w:hyperlink r:id="rId5" w:history="1">
+        <w:r>
+          <w:rPr>
+            <w:rStyle w:val="Hyperlink"/>
+            <w:sz w:val="28"/>
+            <w:szCs w:val="28"/>
+          </w:rPr>
+          <w:t>https://www.canva.com/design/DAEXKmVA0EQ/p7al5mMUCIMy17BMrmLBlA/view?utm_content=DAEXKmVA0EQ&amp;utm_campaign=designshare&amp;utm_medium=link&amp;utm_source=sharebutton</w:t>
+        </w:r>
+      </w:hyperlink>
+    </w:p>
+    <w:p>
+      <w:pPr>
+        <w:rPr>
+          <w:sz w:val="28"/>
+          <w:szCs w:val="28"/>
+        </w:rPr>
+      </w:pPr>
+    </w:p>
+    <w:p>
+      <w:pPr>
+        <w:rPr>
+          <w:sz w:val="28"/>
+          <w:szCs w:val="28"/>
+        </w:rPr>
+      </w:pPr>
+      <w:r>
+        <w:rPr>
+          <w:sz w:val="28"/>
+          <w:szCs w:val="28"/>
+        </w:rPr>
+        <w:t xml:space="preserve">PPT: </w:t>
+      </w:r>
+      <w:hyperlink r:id="rId6" w:history="1">
+        <w:r>
+          <w:rPr>
+            <w:rStyle w:val="Hyperlink"/>
+            <w:sz w:val="28"/>
+            <w:szCs w:val="28"/>
+          </w:rPr>
+          <w:t>https://www.canva.com/design/DAEXhT2RiGY/pwBoc0izUbxCUOK8HA671A/view?utm_content=DAEXhT2RiGY&amp;utm_campaign=designshare&amp;utm_medium=link&amp;utm_source=sharebutton</w:t>
+        </w:r>
+      </w:hyperlink>
+    </w:p>
+    <w:p>
+      <w:pPr>
+        <w:rPr>
+          <w:sz w:val="28"/>
+          <w:szCs w:val="28"/>
+        </w:rPr>
+      </w:pPr>
+    </w:p>
+    <w:p>
+      <w:proofErr w:type="spellStart"/>
+      <w:r>
+        <w:rPr>
+          <w:sz w:val="28"/>
+          <w:szCs w:val="28"/>
+        </w:rPr>
+        <w:t>Readme</w:t>
+      </w:r>
+      <w:proofErr w:type="spellEnd"/>
+      <w:r>
+        <w:rPr>
+          <w:sz w:val="28"/>
+          <w:szCs w:val="28"/>
+        </w:rPr>
+        <w:t>:</w:t>
+      </w:r>
+      <w:r>
+        <w:t xml:space="preserve"> </w:t>
+      </w:r>
+    </w:p>
+    <w:p>
+      <w:pPr>
+        <w:rPr>
+          <w:sz w:val="28"/>
+          <w:szCs w:val="28"/>
+        </w:rPr>
+      </w:pPr>
+      <w:hyperlink r:id="rId7" w:history="1">
+        <w:r>
+          <w:rPr>
+            <w:rStyle w:val="Hyperlink"/>
+            <w:sz w:val="28"/>
+            <w:szCs w:val="28"/>
+          </w:rPr>
+          <w:t>https://www.canva.com/design/DAEXX2-mP1A/piFT4ieIufFFtLhQxg27JQ/watch?utm_content=DAEXX2-mP1A&amp;utm_campaign=designshare&amp;utm_medium=link&amp;utm_source=sharebutton</w:t>
+        </w:r>
+      </w:hyperlink>
+    </w:p>
+    <w:p>
+      <w:pPr>
+        <w:rPr>
+          <w:sz w:val="28"/>
+          <w:szCs w:val="28"/>
+        </w:rPr>
+      </w:pPr>
+    </w:p>
+    <w:p>
+      <w:pPr>
+        <w:rPr>
+          <w:sz w:val="28"/>
+          <w:szCs w:val="28"/>
+        </w:rPr>
+      </w:pPr>
+      <w:proofErr w:type="spellStart"/>
+      <w:r>
+        <w:rPr>
+          <w:sz w:val="28"/>
+          <w:szCs w:val="28"/>
+        </w:rPr>
+        <w:t>Canva</w:t>
+      </w:r>
+      <w:proofErr w:type="spellEnd"/>
+      <w:r>
+        <w:rPr>
+          <w:sz w:val="28"/>
+          <w:szCs w:val="28"/>
+        </w:rPr>
+        <w:t xml:space="preserve">: </w:t>
+      </w:r>
+      <w:hyperlink r:id="rId8" w:history="1">
+        <w:r>
+          <w:rPr>
+            <w:rStyle w:val="Hyperlink"/>
+            <w:sz w:val="28"/>
+            <w:szCs w:val="28"/>
+          </w:rPr>
+          <w:t>https://www.canva.com/design/DAEXXIT3vSc/BTYAQIoxkZGgaM5pplEoRQ/view?utm_content=DAEXXIT3vSc&amp;utm_campaign=designshare&amp;utm_medium=link&amp;utm_source=sharebutton</w:t>
+        </w:r>
+      </w:hyperlink>
+    </w:p>
+    <w:p>
+      <w:pPr>
+        <w:rPr>
+          <w:sz w:val="28"/>
+          <w:szCs w:val="28"/>
+        </w:rPr>
+      </w:pPr>
+    </w:p>
+    <w:p>
+      <w:pPr>
+        <w:rPr>
+          <w:sz w:val="28"/>
+          <w:szCs w:val="28"/>
+        </w:rPr>
+      </w:pPr>
+      <w:proofErr w:type="spellStart"/>
+      <w:r>
+        <w:rPr>
+          <w:sz w:val="28"/>
+          <w:szCs w:val="28"/>
+        </w:rPr>
+        <w:t>Planner</w:t>
+      </w:r>
+      <w:proofErr w:type="spellEnd"/>
+      <w:r>
+        <w:rPr>
+          <w:sz w:val="28"/>
+          <w:szCs w:val="28"/>
+        </w:rPr>
+        <w:t>:</w:t>
+      </w:r>
+    </w:p>
+    <w:p>
+      <w:pPr>
+        <w:rPr>
+          <w:sz w:val="28"/>
+          <w:szCs w:val="28"/>
+        </w:rPr>
+      </w:pPr>
+      <w:r>
+        <w:t xml:space="preserve"> </w:t>
+      </w:r>
+      <w:hyperlink r:id="rId9" w:history="1">
+        <w:r>
+          <w:rPr>
+            <w:rStyle w:val="Hyperlink"/>
+            <w:sz w:val="28"/>
+            <w:szCs w:val="28"/>
+          </w:rPr>
+          <w:t>https://tasks.office.com/bandtec.com.br/pt-BR/Home/Planner/#/plantaskboard?groupId=11f72e3f-3e39-47d8-ad5c-6a79277fc9fe&amp;planId=o35ZdPBDfkWVLOZtO2RCG2QADrI5</w:t>
+        </w:r>
+      </w:hyperlink>
+    </w:p>
+    <w:p>
+      <w:pPr>
+        <w:rPr>
+          <w:sz w:val="28"/>
+          <w:szCs w:val="28"/>
+        </w:rPr>
+      </w:pPr>
     </w:p>
     <w:p>
       <w:pPr>
@@ -1150,6 +1379,29 @@
       <w:contextualSpacing/>
     </w:pPr>
   </w:style>
+  <w:style w:type="character" w:styleId="Hyperlink">
+    <w:name w:val="Hyperlink"/>
+    <w:basedOn w:val="Fontepargpadro"/>
+    <w:uiPriority w:val="99"/>
+    <w:unhideWhenUsed/>
+    <w:rsid w:val="0091475D"/>
+    <w:rPr>
+      <w:color w:val="0563C1" w:themeColor="hyperlink"/>
+      <w:u w:val="single"/>
+    </w:rPr>
+  </w:style>
+  <w:style w:type="character" w:styleId="MenoPendente">
+    <w:name w:val="Unresolved Mention"/>
+    <w:basedOn w:val="Fontepargpadro"/>
+    <w:uiPriority w:val="99"/>
+    <w:semiHidden/>
+    <w:unhideWhenUsed/>
+    <w:rsid w:val="0091475D"/>
+    <w:rPr>
+      <w:color w:val="605E5C"/>
+      <w:shd w:val="clear" w:color="auto" w:fill="E1DFDD"/>
+    </w:rPr>
+  </w:style>
 </w:styles>
 </file>
 

</xml_diff>

<commit_message>
feat: Documentação com novos User Stories
</commit_message>
<xml_diff>
--- a/Documentos/Documentação.docx
+++ b/Documentos/Documentação.docx
@@ -534,8 +534,6 @@
     <w:p>
       <w:pPr>
         <w:rPr>
-          <w:b/>
-          <w:bCs/>
           <w:sz w:val="28"/>
           <w:szCs w:val="28"/>
         </w:rPr>
@@ -548,6 +546,171 @@
           <w:szCs w:val="28"/>
         </w:rPr>
         <w:lastRenderedPageBreak/>
+        <w:t>6#</w:t>
+      </w:r>
+      <w:r>
+        <w:rPr>
+          <w:b/>
+          <w:bCs/>
+          <w:sz w:val="28"/>
+          <w:szCs w:val="28"/>
+        </w:rPr>
+        <w:t xml:space="preserve"> </w:t>
+      </w:r>
+      <w:r>
+        <w:rPr>
+          <w:sz w:val="28"/>
+          <w:szCs w:val="28"/>
+        </w:rPr>
+        <w:t>Eu como cliente gostaria</w:t>
+      </w:r>
+      <w:r>
+        <w:rPr>
+          <w:sz w:val="28"/>
+          <w:szCs w:val="28"/>
+        </w:rPr>
+        <w:t xml:space="preserve"> de ter uma tela para cadastrar novos colaboradores</w:t>
+      </w:r>
+    </w:p>
+    <w:p>
+      <w:pPr>
+        <w:rPr>
+          <w:sz w:val="28"/>
+          <w:szCs w:val="28"/>
+        </w:rPr>
+      </w:pPr>
+      <w:r>
+        <w:rPr>
+          <w:b/>
+          <w:bCs/>
+          <w:sz w:val="28"/>
+          <w:szCs w:val="28"/>
+        </w:rPr>
+        <w:t>7#</w:t>
+      </w:r>
+      <w:r>
+        <w:rPr>
+          <w:b/>
+          <w:bCs/>
+          <w:sz w:val="28"/>
+          <w:szCs w:val="28"/>
+        </w:rPr>
+        <w:t xml:space="preserve"> </w:t>
+      </w:r>
+      <w:r>
+        <w:rPr>
+          <w:sz w:val="28"/>
+          <w:szCs w:val="28"/>
+        </w:rPr>
+        <w:t>Eu como desenvolvedor gostaria que a aplicação guardasse e exibisse os dados obtidos</w:t>
+      </w:r>
+    </w:p>
+    <w:p>
+      <w:pPr>
+        <w:rPr>
+          <w:sz w:val="28"/>
+          <w:szCs w:val="28"/>
+        </w:rPr>
+      </w:pPr>
+      <w:r>
+        <w:rPr>
+          <w:b/>
+          <w:bCs/>
+          <w:sz w:val="28"/>
+          <w:szCs w:val="28"/>
+        </w:rPr>
+        <w:t>8#</w:t>
+      </w:r>
+      <w:r>
+        <w:rPr>
+          <w:sz w:val="28"/>
+          <w:szCs w:val="28"/>
+        </w:rPr>
+        <w:t xml:space="preserve"> Eu como desenvolvedor gostaria de autenticações para aumentar a segurança de minha aplicação</w:t>
+      </w:r>
+    </w:p>
+    <w:p>
+      <w:pPr>
+        <w:rPr>
+          <w:sz w:val="28"/>
+          <w:szCs w:val="28"/>
+        </w:rPr>
+      </w:pPr>
+      <w:r>
+        <w:rPr>
+          <w:b/>
+          <w:bCs/>
+          <w:sz w:val="28"/>
+          <w:szCs w:val="28"/>
+        </w:rPr>
+        <w:t>9#</w:t>
+      </w:r>
+      <w:r>
+        <w:rPr>
+          <w:b/>
+          <w:bCs/>
+          <w:sz w:val="28"/>
+          <w:szCs w:val="28"/>
+        </w:rPr>
+        <w:t xml:space="preserve"> </w:t>
+      </w:r>
+      <w:r>
+        <w:rPr>
+          <w:sz w:val="28"/>
+          <w:szCs w:val="28"/>
+        </w:rPr>
+        <w:t xml:space="preserve">Eu como cliente gostaria de ter uma página web informativa e </w:t>
+      </w:r>
+      <w:proofErr w:type="spellStart"/>
+      <w:r>
+        <w:rPr>
+          <w:sz w:val="28"/>
+          <w:szCs w:val="28"/>
+        </w:rPr>
+        <w:t>user</w:t>
+      </w:r>
+      <w:proofErr w:type="spellEnd"/>
+      <w:r>
+        <w:rPr>
+          <w:sz w:val="28"/>
+          <w:szCs w:val="28"/>
+        </w:rPr>
+        <w:t xml:space="preserve"> </w:t>
+      </w:r>
+      <w:proofErr w:type="spellStart"/>
+      <w:r>
+        <w:rPr>
+          <w:sz w:val="28"/>
+          <w:szCs w:val="28"/>
+        </w:rPr>
+        <w:t>friendly</w:t>
+      </w:r>
+      <w:proofErr w:type="spellEnd"/>
+    </w:p>
+    <w:p>
+      <w:pPr>
+        <w:rPr>
+          <w:sz w:val="28"/>
+          <w:szCs w:val="28"/>
+        </w:rPr>
+      </w:pPr>
+    </w:p>
+    <w:p>
+      <w:pPr>
+        <w:rPr>
+          <w:b/>
+          <w:bCs/>
+          <w:sz w:val="28"/>
+          <w:szCs w:val="28"/>
+        </w:rPr>
+      </w:pPr>
+      <w:r>
+        <w:rPr>
+          <w:b/>
+          <w:bCs/>
+          <w:sz w:val="28"/>
+          <w:szCs w:val="28"/>
+        </w:rPr>
         <w:t>LINKS</w:t>
       </w:r>
     </w:p>
@@ -722,6 +885,7 @@
           <w:sz w:val="28"/>
           <w:szCs w:val="28"/>
         </w:rPr>
+        <w:lastRenderedPageBreak/>
         <w:t>Planner</w:t>
       </w:r>
       <w:proofErr w:type="spellEnd"/>
@@ -743,7 +907,7 @@
       <w:r>
         <w:t xml:space="preserve"> </w:t>
       </w:r>
-      <w:hyperlink r:id="rId9" w:history="1">
+      <w:hyperlink r:id="rId9" w:anchor="/plantaskboard?groupId=11f72e3f-3e39-47d8-ad5c-6a79277fc9fe&amp;planId=o35ZdPBDfkWVLOZtO2RCG2QADrI5" w:history="1">
         <w:r>
           <w:rPr>
             <w:rStyle w:val="Hyperlink"/>

</xml_diff>